<commit_message>
updating cheat sheets for 1.8.0
git-svn-id: https://svn.apache.org/repos/asf/isis/site/trunk@1661309 13f79535-47bb-0310-9956-ffa450edef68
</commit_message>
<xml_diff>
--- a/content/intro/resources/resources/IsisCheatSheet.docx
+++ b/content/intro/resources/resources/IsisCheatSheet.docx
@@ -2009,8 +2009,6 @@
           <w:sz w:val="20"/>
         </w:rPr>
       </w:pPr>
-      <w:bookmarkStart w:id="0" w:name="_GoBack"/>
-      <w:bookmarkEnd w:id="0"/>
       <w:r>
         <w:rPr>
           <w:noProof/>
@@ -3543,6 +3541,78 @@
           <w:i/>
           <w:sz w:val="26"/>
         </w:rPr>
+        <w:t>Applib</w:t>
+      </w:r>
+      <w:proofErr w:type="spellEnd"/>
+      <w:r>
+        <w:rPr>
+          <w:b/>
+          <w:i/>
+          <w:sz w:val="26"/>
+        </w:rPr>
+        <w:t xml:space="preserve"> Utility Classes</w:t>
+      </w:r>
+    </w:p>
+    <w:p>
+      <w:pPr>
+        <w:spacing w:after="60"/>
+        <w:rPr>
+          <w:sz w:val="20"/>
+        </w:rPr>
+      </w:pPr>
+      <w:proofErr w:type="spellStart"/>
+      <w:r>
+        <w:rPr>
+          <w:sz w:val="20"/>
+        </w:rPr>
+        <w:t>ObjectContracts</w:t>
+      </w:r>
+      <w:proofErr w:type="spellEnd"/>
+      <w:r>
+        <w:rPr>
+          <w:sz w:val="20"/>
+        </w:rPr>
+        <w:t xml:space="preserve">, </w:t>
+      </w:r>
+      <w:proofErr w:type="spellStart"/>
+      <w:r>
+        <w:rPr>
+          <w:sz w:val="20"/>
+        </w:rPr>
+        <w:t>Enums</w:t>
+      </w:r>
+      <w:proofErr w:type="spellEnd"/>
+      <w:r>
+        <w:rPr>
+          <w:sz w:val="20"/>
+        </w:rPr>
+        <w:t xml:space="preserve">; </w:t>
+      </w:r>
+      <w:proofErr w:type="spellStart"/>
+      <w:r>
+        <w:rPr>
+          <w:sz w:val="20"/>
+        </w:rPr>
+        <w:t>TranslatableString</w:t>
+      </w:r>
+      <w:proofErr w:type="spellEnd"/>
+    </w:p>
+    <w:p>
+      <w:pPr>
+        <w:spacing w:before="120" w:after="60"/>
+        <w:rPr>
+          <w:b/>
+          <w:i/>
+          <w:sz w:val="26"/>
+        </w:rPr>
+      </w:pPr>
+      <w:proofErr w:type="spellStart"/>
+      <w:r>
+        <w:rPr>
+          <w:b/>
+          <w:i/>
+          <w:sz w:val="26"/>
+        </w:rPr>
         <w:t>Config</w:t>
       </w:r>
       <w:proofErr w:type="spellEnd"/>
@@ -3562,6 +3632,8 @@
           <w:sz w:val="20"/>
         </w:rPr>
       </w:pPr>
+      <w:bookmarkStart w:id="0" w:name="_GoBack"/>
+      <w:bookmarkEnd w:id="0"/>
       <w:r>
         <w:rPr>
           <w:sz w:val="20"/>
@@ -3588,68 +3660,6 @@
         </w:rPr>
         <w:t>WEB-INF/shiro.ini</w:t>
       </w:r>
-    </w:p>
-    <w:p>
-      <w:pPr>
-        <w:spacing w:before="120" w:after="60"/>
-        <w:rPr>
-          <w:b/>
-          <w:i/>
-          <w:sz w:val="26"/>
-        </w:rPr>
-      </w:pPr>
-      <w:r>
-        <w:rPr>
-          <w:b/>
-          <w:i/>
-          <w:sz w:val="26"/>
-        </w:rPr>
-        <w:t>Utility Classes &amp; Exceptions</w:t>
-      </w:r>
-    </w:p>
-    <w:p>
-      <w:pPr>
-        <w:spacing w:after="60"/>
-        <w:rPr>
-          <w:sz w:val="20"/>
-        </w:rPr>
-      </w:pPr>
-      <w:proofErr w:type="spellStart"/>
-      <w:r>
-        <w:rPr>
-          <w:sz w:val="20"/>
-        </w:rPr>
-        <w:t>ObjectContracts</w:t>
-      </w:r>
-      <w:proofErr w:type="spellEnd"/>
-      <w:r>
-        <w:rPr>
-          <w:sz w:val="20"/>
-        </w:rPr>
-        <w:t xml:space="preserve">, </w:t>
-      </w:r>
-      <w:proofErr w:type="spellStart"/>
-      <w:r>
-        <w:rPr>
-          <w:sz w:val="20"/>
-        </w:rPr>
-        <w:t>Enums</w:t>
-      </w:r>
-      <w:proofErr w:type="spellEnd"/>
-      <w:r>
-        <w:rPr>
-          <w:sz w:val="20"/>
-        </w:rPr>
-        <w:t xml:space="preserve">; </w:t>
-      </w:r>
-      <w:proofErr w:type="spellStart"/>
-      <w:r>
-        <w:rPr>
-          <w:sz w:val="20"/>
-        </w:rPr>
-        <w:t>TranslatableString</w:t>
-      </w:r>
-      <w:proofErr w:type="spellEnd"/>
     </w:p>
     <w:sectPr>
       <w:pgSz w:w="16838" w:h="11906" w:orient="landscape"/>
@@ -5042,7 +5052,7 @@
 </file>
 
 <file path=customXml/itemProps1.xml><?xml version="1.0" encoding="utf-8"?>
-<ds:datastoreItem xmlns:ds="http://schemas.openxmlformats.org/officeDocument/2006/customXml" ds:itemID="{8EE4E548-7321-4031-A0E9-19F0C10FD52C}">
+<ds:datastoreItem xmlns:ds="http://schemas.openxmlformats.org/officeDocument/2006/customXml" ds:itemID="{AD4F084B-AD6E-4AA5-8A37-5F447BCE3E03}">
   <ds:schemaRefs>
     <ds:schemaRef ds:uri="http://schemas.openxmlformats.org/officeDocument/2006/bibliography"/>
   </ds:schemaRefs>

</xml_diff>